<commit_message>
add documentos e anotações
</commit_message>
<xml_diff>
--- a/docs/Efetuando deploy.docx
+++ b/docs/Efetuando deploy.docx
@@ -8,10 +8,17 @@
         <w:bidi w:val="0"/>
         <w:spacing w:lineRule="auto" w:line="276" w:before="0" w:after="140"/>
         <w:jc w:val="left"/>
-        <w:rPr/>
-      </w:pPr>
-      <w:r>
-        <w:rPr/>
+        <w:rPr>
+          <w:b/>
+          <w:b/>
+          <w:bCs/>
+        </w:rPr>
+      </w:pPr>
+      <w:r>
+        <w:rPr>
+          <w:b/>
+          <w:bCs/>
+        </w:rPr>
         <w:t>Preparando ambiente para publicação – branch master</w:t>
       </w:r>
     </w:p>
@@ -36,11 +43,7 @@
       </w:pPr>
       <w:r>
         <w:rPr/>
-        <w:t xml:space="preserve">cd </w:t>
-      </w:r>
-      <w:r>
-        <w:rPr/>
-        <w:t>C:\DEV\CarlosH\curriculo\master</w:t>
+        <w:t>cd C:\DEV\CarlosH\curriculo\master</w:t>
       </w:r>
     </w:p>
     <w:p>
@@ -77,14 +80,12 @@
         <w:rPr/>
         <w:t xml:space="preserve">git clone </w:t>
       </w:r>
-      <w:hyperlink r:id="rId3">
-        <w:r>
-          <w:rPr>
-            <w:rStyle w:val="LinkdaInternet"/>
-          </w:rPr>
-          <w:t>https://github.com/carlosh112/curriculo.git</w:t>
-        </w:r>
-      </w:hyperlink>
+      <w:r>
+        <w:rPr>
+          <w:rStyle w:val="LinkdaInternet"/>
+        </w:rPr>
+        <w:t>https://github.com/carlosh112/curriculo.git</w:t>
+      </w:r>
     </w:p>
     <w:p>
       <w:pPr>
@@ -188,11 +189,7 @@
       </w:pPr>
       <w:r>
         <w:rPr/>
-        <w:t>n</w:t>
-      </w:r>
-      <w:r>
-        <w:rPr/>
-        <w:t>g build –prod</w:t>
+        <w:t>ng build –prod</w:t>
       </w:r>
     </w:p>
     <w:p>
@@ -226,29 +223,25 @@
           <w:b/>
           <w:bCs/>
         </w:rPr>
-        <w:t xml:space="preserve">Deve-se subir para a branch: </w:t>
-      </w:r>
-      <w:r>
-        <w:rPr>
+        <w:t>Deve-se subir para a branch: gh-pages para se publicar.</w:t>
+      </w:r>
+    </w:p>
+    <w:p>
+      <w:pPr>
+        <w:pStyle w:val="Normal"/>
+        <w:bidi w:val="0"/>
+        <w:jc w:val="left"/>
+        <w:rPr>
+          <w:b/>
           <w:b/>
           <w:bCs/>
         </w:rPr>
-        <w:t>gh-pages para se publicar.</w:t>
-      </w:r>
-    </w:p>
-    <w:p>
-      <w:pPr>
-        <w:pStyle w:val="Normal"/>
-        <w:bidi w:val="0"/>
-        <w:jc w:val="left"/>
-        <w:rPr>
-          <w:b/>
+      </w:pPr>
+      <w:r>
+        <w:rPr>
           <w:b/>
           <w:bCs/>
         </w:rPr>
-      </w:pPr>
-      <w:r>
-        <w:rPr/>
       </w:r>
     </w:p>
     <w:p>
@@ -339,7 +332,7 @@
         </w:rPr>
         <w:t>&lt;base href="</w:t>
       </w:r>
-      <w:hyperlink r:id="rId4">
+      <w:hyperlink r:id="rId2">
         <w:r>
           <w:rPr>
             <w:rStyle w:val="LinkdaInternet"/>
@@ -370,14 +363,12 @@
         <w:jc w:val="left"/>
         <w:rPr>
           <w:b w:val="false"/>
-        </w:rPr>
-      </w:pPr>
-      <w:r>
-        <w:rPr>
-          <w:rFonts w:ascii="Calibri" w:hAnsi="Calibri"/>
-          <w:color w:val="000000"/>
-          <w:sz w:val="21"/>
-          <w:szCs w:val="21"/>
+          <w:b w:val="false"/>
+        </w:rPr>
+      </w:pPr>
+      <w:r>
+        <w:rPr>
+          <w:b w:val="false"/>
         </w:rPr>
       </w:r>
     </w:p>
@@ -394,12 +385,7 @@
         </w:rPr>
       </w:pPr>
       <w:r>
-        <w:rPr>
-          <w:rFonts w:ascii="Calibri" w:hAnsi="Calibri"/>
-          <w:color w:val="000000"/>
-          <w:sz w:val="21"/>
-          <w:szCs w:val="21"/>
-        </w:rPr>
+        <w:rPr/>
       </w:r>
     </w:p>
     <w:sectPr>
@@ -409,6 +395,7 @@
       <w:pgNumType w:fmt="decimal"/>
       <w:formProt w:val="false"/>
       <w:textDirection w:val="lrTb"/>
+      <w:docGrid w:type="default" w:linePitch="100" w:charSpace="0"/>
     </w:sectPr>
   </w:body>
 </w:document>
@@ -421,14 +408,12 @@
       <w:rPr>
         <w:rFonts w:ascii="Liberation Serif" w:hAnsi="Liberation Serif" w:eastAsia="NSimSun" w:cs="Arial"/>
         <w:kern w:val="2"/>
-        <w:sz w:val="24"/>
         <w:szCs w:val="24"/>
         <w:lang w:val="pt-BR" w:eastAsia="zh-CN" w:bidi="hi-IN"/>
       </w:rPr>
     </w:rPrDefault>
     <w:pPrDefault>
       <w:pPr>
-        <w:widowControl/>
         <w:suppressAutoHyphens w:val="true"/>
       </w:pPr>
     </w:pPrDefault>
@@ -438,7 +423,10 @@
     <w:qFormat/>
     <w:pPr>
       <w:widowControl/>
+      <w:suppressAutoHyphens w:val="true"/>
       <w:bidi w:val="0"/>
+      <w:spacing w:before="0" w:after="0"/>
+      <w:jc w:val="left"/>
     </w:pPr>
     <w:rPr>
       <w:rFonts w:ascii="Liberation Serif" w:hAnsi="Liberation Serif" w:eastAsia="NSimSun" w:cs="Arial"/>

</xml_diff>